<commit_message>
From x to x1...xn in first two lines
</commit_message>
<xml_diff>
--- a/oving03/oppg4.docx
+++ b/oving03/oppg4.docx
@@ -30,27 +30,96 @@
           </w:rPr>
           <m:t xml:space="preserve">local </m:t>
         </m:r>
-        <m:d>
-          <m:dPr>
-            <m:begChr m:val="〈"/>
-            <m:endChr m:val="〉"/>
+        <m:sSub>
+          <m:sSubPr>
             <m:ctrlPr>
               <w:rPr>
                 <w:rFonts w:ascii="Cambria Math" w:eastAsiaTheme="minorEastAsia" w:hAnsi="Cambria Math" w:cs="Consolas"/>
                 <w:i/>
               </w:rPr>
             </m:ctrlPr>
-          </m:dPr>
+          </m:sSubPr>
           <m:e>
+            <m:d>
+              <m:dPr>
+                <m:begChr m:val="〈"/>
+                <m:endChr m:val="〉"/>
+                <m:ctrlPr>
+                  <w:rPr>
+                    <w:rFonts w:ascii="Cambria Math" w:eastAsiaTheme="minorEastAsia" w:hAnsi="Cambria Math" w:cs="Consolas"/>
+                    <w:i/>
+                  </w:rPr>
+                </m:ctrlPr>
+              </m:dPr>
+              <m:e>
+                <m:r>
+                  <w:rPr>
+                    <w:rFonts w:ascii="Cambria Math" w:eastAsiaTheme="minorEastAsia" w:hAnsi="Cambria Math" w:cs="Consolas"/>
+                  </w:rPr>
+                  <m:t>x</m:t>
+                </m:r>
+              </m:e>
+            </m:d>
+          </m:e>
+          <m:sub>
             <m:r>
               <w:rPr>
                 <w:rFonts w:ascii="Cambria Math" w:eastAsiaTheme="minorEastAsia" w:hAnsi="Cambria Math" w:cs="Consolas"/>
               </w:rPr>
-              <m:t>x</m:t>
+              <m:t>1</m:t>
             </m:r>
+          </m:sub>
+        </m:sSub>
+        <m:r>
+          <w:rPr>
+            <w:rFonts w:ascii="Cambria Math" w:eastAsiaTheme="minorEastAsia" w:hAnsi="Cambria Math" w:cs="Consolas"/>
+          </w:rPr>
+          <m:t>…</m:t>
+        </m:r>
+        <m:sSub>
+          <m:sSubPr>
+            <m:ctrlPr>
+              <w:rPr>
+                <w:rFonts w:ascii="Cambria Math" w:eastAsiaTheme="minorEastAsia" w:hAnsi="Cambria Math" w:cs="Consolas"/>
+                <w:i/>
+              </w:rPr>
+            </m:ctrlPr>
+          </m:sSubPr>
+          <m:e>
+            <m:d>
+              <m:dPr>
+                <m:begChr m:val="〈"/>
+                <m:endChr m:val="〉"/>
+                <m:ctrlPr>
+                  <w:rPr>
+                    <w:rFonts w:ascii="Cambria Math" w:eastAsiaTheme="minorEastAsia" w:hAnsi="Cambria Math" w:cs="Consolas"/>
+                    <w:i/>
+                  </w:rPr>
+                </m:ctrlPr>
+              </m:dPr>
+              <m:e>
+                <m:r>
+                  <w:rPr>
+                    <w:rFonts w:ascii="Cambria Math" w:eastAsiaTheme="minorEastAsia" w:hAnsi="Cambria Math" w:cs="Consolas"/>
+                  </w:rPr>
+                  <m:t>x</m:t>
+                </m:r>
+              </m:e>
+            </m:d>
           </m:e>
-        </m:d>
+          <m:sub>
+            <m:r>
+              <w:rPr>
+                <w:rFonts w:ascii="Cambria Math" w:eastAsiaTheme="minorEastAsia" w:hAnsi="Cambria Math" w:cs="Consolas"/>
+              </w:rPr>
+              <m:t>n</m:t>
+            </m:r>
+          </m:sub>
+        </m:sSub>
         <m:r>
+          <m:rPr>
+            <m:sty m:val="p"/>
+          </m:rPr>
           <w:rPr>
             <w:rFonts w:ascii="Cambria Math" w:eastAsiaTheme="minorEastAsia" w:hAnsi="Cambria Math" w:cs="Consolas"/>
           </w:rPr>
@@ -135,21 +204,91 @@
         <w:rPr>
           <w:rFonts w:eastAsiaTheme="minorEastAsia"/>
         </w:rPr>
-        <w:t xml:space="preserve">Lag en ny variabel </w:t>
+        <w:t>Lag ny</w:t>
+      </w:r>
+      <w:r>
+        <w:rPr>
+          <w:rFonts w:eastAsiaTheme="minorEastAsia"/>
+        </w:rPr>
+        <w:t>e variable</w:t>
+      </w:r>
+      <w:r>
+        <w:rPr>
+          <w:rFonts w:eastAsiaTheme="minorEastAsia"/>
+        </w:rPr>
+        <w:t xml:space="preserve"> </w:t>
       </w:r>
       <m:oMath>
+        <m:sSub>
+          <m:sSubPr>
+            <m:ctrlPr>
+              <w:rPr>
+                <w:rFonts w:ascii="Cambria Math" w:eastAsiaTheme="minorEastAsia" w:hAnsi="Cambria Math"/>
+                <w:i/>
+              </w:rPr>
+            </m:ctrlPr>
+          </m:sSubPr>
+          <m:e>
+            <m:r>
+              <w:rPr>
+                <w:rFonts w:ascii="Cambria Math" w:eastAsiaTheme="minorEastAsia" w:hAnsi="Cambria Math"/>
+              </w:rPr>
+              <m:t>x</m:t>
+            </m:r>
+          </m:e>
+          <m:sub>
+            <m:r>
+              <w:rPr>
+                <w:rFonts w:ascii="Cambria Math" w:eastAsiaTheme="minorEastAsia" w:hAnsi="Cambria Math"/>
+              </w:rPr>
+              <m:t>1</m:t>
+            </m:r>
+          </m:sub>
+        </m:sSub>
         <m:r>
           <w:rPr>
             <w:rFonts w:ascii="Cambria Math" w:eastAsiaTheme="minorEastAsia" w:hAnsi="Cambria Math"/>
           </w:rPr>
-          <m:t>x</m:t>
+          <m:t>…</m:t>
         </m:r>
+        <m:sSub>
+          <m:sSubPr>
+            <m:ctrlPr>
+              <w:rPr>
+                <w:rFonts w:ascii="Cambria Math" w:eastAsiaTheme="minorEastAsia" w:hAnsi="Cambria Math"/>
+                <w:i/>
+              </w:rPr>
+            </m:ctrlPr>
+          </m:sSubPr>
+          <m:e>
+            <m:r>
+              <w:rPr>
+                <w:rFonts w:ascii="Cambria Math" w:eastAsiaTheme="minorEastAsia" w:hAnsi="Cambria Math"/>
+              </w:rPr>
+              <m:t>x</m:t>
+            </m:r>
+          </m:e>
+          <m:sub>
+            <m:r>
+              <w:rPr>
+                <w:rFonts w:ascii="Cambria Math" w:eastAsiaTheme="minorEastAsia" w:hAnsi="Cambria Math"/>
+              </w:rPr>
+              <m:t>n</m:t>
+            </m:r>
+          </m:sub>
+        </m:sSub>
       </m:oMath>
       <w:r>
         <w:rPr>
           <w:rFonts w:eastAsiaTheme="minorEastAsia"/>
         </w:rPr>
         <w:t xml:space="preserve"> i lageret</w:t>
+      </w:r>
+      <w:r>
+        <w:rPr>
+          <w:rFonts w:eastAsiaTheme="minorEastAsia"/>
+        </w:rPr>
+        <w:t>.</w:t>
       </w:r>
     </w:p>
     <w:p>
@@ -367,6 +506,12 @@
           </m:e>
         </m:d>
       </m:oMath>
+      <w:r>
+        <w:rPr>
+          <w:rFonts w:eastAsiaTheme="minorEastAsia"/>
+        </w:rPr>
+        <w:t>.</w:t>
+      </w:r>
     </w:p>
     <w:p>
       <w:pPr>
@@ -425,21 +570,27 @@
           </m:e>
         </m:d>
       </m:oMath>
-    </w:p>
-    <w:p>
-      <w:pPr>
-        <w:rPr>
-          <w:rFonts w:eastAsiaTheme="minorEastAsia"/>
-        </w:rPr>
-      </w:pPr>
       <w:r>
         <w:rPr>
           <w:rFonts w:eastAsiaTheme="minorEastAsia"/>
         </w:rPr>
-        <w:t>En annen mulighet er å lage en rekursiv regel som plukker ut en og en x, legger til en ny variabel i minnet, og dytter resten tilbake på stakken.</w:t>
+        <w:t>.</w:t>
       </w:r>
       <w:bookmarkStart w:id="0" w:name="_GoBack"/>
       <w:bookmarkEnd w:id="0"/>
+    </w:p>
+    <w:p>
+      <w:pPr>
+        <w:rPr>
+          <w:rFonts w:eastAsiaTheme="minorEastAsia"/>
+        </w:rPr>
+      </w:pPr>
+      <w:r>
+        <w:rPr>
+          <w:rFonts w:eastAsiaTheme="minorEastAsia"/>
+        </w:rPr>
+        <w:t>En annen mulighet er å lage en rekursiv regel som plukker ut en og en x, legger til en ny variabel i minnet, og dytter resten tilbake på stakken.</w:t>
+      </w:r>
     </w:p>
     <w:sectPr>
       <w:pgSz w:w="11906" w:h="16838"/>

</xml_diff>